<commit_message>
Corrected Gramatical errors in R..ment Spec
</commit_message>
<xml_diff>
--- a/Documentation/Requirements Specifications /Requirements Specification x13112406.docx
+++ b/Documentation/Requirements Specifications /Requirements Specification x13112406.docx
@@ -2,10 +2,10 @@
 <file path=word/document.xml><?xml version="1.0" encoding="utf-8"?>
 <w:document xmlns:wpc="http://schemas.microsoft.com/office/word/2010/wordprocessingCanvas" xmlns:mo="http://schemas.microsoft.com/office/mac/office/2008/main" xmlns:mc="http://schemas.openxmlformats.org/markup-compatibility/2006" xmlns:mv="urn:schemas-microsoft-com:mac:vml" xmlns:o="urn:schemas-microsoft-com:office:office" xmlns:r="http://schemas.openxmlformats.org/officeDocument/2006/relationships" xmlns:m="http://schemas.openxmlformats.org/officeDocument/2006/math" xmlns:v="urn:schemas-microsoft-com:vml" xmlns:wp14="http://schemas.microsoft.com/office/word/2010/wordprocessingDrawing" xmlns:wp="http://schemas.openxmlformats.org/drawingml/2006/wordprocessingDrawing" xmlns:w10="urn:schemas-microsoft-com:office:word" xmlns:w="http://schemas.openxmlformats.org/wordprocessingml/2006/main" xmlns:w14="http://schemas.microsoft.com/office/word/2010/wordml" xmlns:w15="http://schemas.microsoft.com/office/word/2012/wordml" xmlns:wpg="http://schemas.microsoft.com/office/word/2010/wordprocessingGroup" xmlns:wpi="http://schemas.microsoft.com/office/word/2010/wordprocessingInk" xmlns:wne="http://schemas.microsoft.com/office/word/2006/wordml" xmlns:wps="http://schemas.microsoft.com/office/word/2010/wordprocessingShape" mc:Ignorable="w14 w15 wp14">
   <w:body>
-    <w:bookmarkStart w:id="0" w:name="_Toc316977387" w:displacedByCustomXml="next"/>
-    <w:bookmarkStart w:id="1" w:name="_Toc285530353" w:displacedByCustomXml="next"/>
-    <w:bookmarkStart w:id="2" w:name="_Toc285529098" w:displacedByCustomXml="next"/>
-    <w:bookmarkStart w:id="3" w:name="_Toc239580618" w:displacedByCustomXml="next"/>
+    <w:bookmarkStart w:id="0" w:name="_Toc239580618" w:displacedByCustomXml="next"/>
+    <w:bookmarkStart w:id="1" w:name="_Toc285529098" w:displacedByCustomXml="next"/>
+    <w:bookmarkStart w:id="2" w:name="_Toc285530353" w:displacedByCustomXml="next"/>
+    <w:bookmarkStart w:id="3" w:name="_Toc316977387" w:displacedByCustomXml="next"/>
     <w:sdt>
       <w:sdtPr>
         <w:rPr>
@@ -761,7 +761,7 @@
             <w:noProof/>
             <w:webHidden/>
           </w:rPr>
-          <w:t>2</w:t>
+          <w:t>3</w:t>
         </w:r>
         <w:r>
           <w:rPr>
@@ -849,7 +849,7 @@
             <w:noProof/>
             <w:webHidden/>
           </w:rPr>
-          <w:t>2</w:t>
+          <w:t>3</w:t>
         </w:r>
         <w:r>
           <w:rPr>
@@ -937,7 +937,7 @@
             <w:noProof/>
             <w:webHidden/>
           </w:rPr>
-          <w:t>2</w:t>
+          <w:t>3</w:t>
         </w:r>
         <w:r>
           <w:rPr>
@@ -1025,7 +1025,7 @@
             <w:noProof/>
             <w:webHidden/>
           </w:rPr>
-          <w:t>2</w:t>
+          <w:t>3</w:t>
         </w:r>
         <w:r>
           <w:rPr>
@@ -1219,7 +1219,7 @@
             <w:noProof/>
             <w:webHidden/>
           </w:rPr>
-          <w:t>4</w:t>
+          <w:t>5</w:t>
         </w:r>
         <w:r>
           <w:rPr>
@@ -1307,7 +1307,7 @@
             <w:noProof/>
             <w:webHidden/>
           </w:rPr>
-          <w:t>5</w:t>
+          <w:t>6</w:t>
         </w:r>
         <w:r>
           <w:rPr>
@@ -1397,7 +1397,7 @@
             <w:noProof/>
             <w:webHidden/>
           </w:rPr>
-          <w:t>6</w:t>
+          <w:t>7</w:t>
         </w:r>
         <w:r>
           <w:rPr>
@@ -1487,7 +1487,7 @@
             <w:noProof/>
             <w:webHidden/>
           </w:rPr>
-          <w:t>6</w:t>
+          <w:t>7</w:t>
         </w:r>
         <w:r>
           <w:rPr>
@@ -1577,7 +1577,7 @@
             <w:noProof/>
             <w:webHidden/>
           </w:rPr>
-          <w:t>6</w:t>
+          <w:t>7</w:t>
         </w:r>
         <w:r>
           <w:rPr>
@@ -1667,7 +1667,7 @@
             <w:noProof/>
             <w:webHidden/>
           </w:rPr>
-          <w:t>6</w:t>
+          <w:t>7</w:t>
         </w:r>
         <w:r>
           <w:rPr>
@@ -1757,7 +1757,7 @@
             <w:noProof/>
             <w:webHidden/>
           </w:rPr>
-          <w:t>6</w:t>
+          <w:t>7</w:t>
         </w:r>
         <w:r>
           <w:rPr>
@@ -1847,7 +1847,7 @@
             <w:noProof/>
             <w:webHidden/>
           </w:rPr>
-          <w:t>6</w:t>
+          <w:t>7</w:t>
         </w:r>
         <w:r>
           <w:rPr>
@@ -1937,7 +1937,7 @@
             <w:noProof/>
             <w:webHidden/>
           </w:rPr>
-          <w:t>6</w:t>
+          <w:t>7</w:t>
         </w:r>
         <w:r>
           <w:rPr>
@@ -2027,7 +2027,7 @@
             <w:noProof/>
             <w:webHidden/>
           </w:rPr>
-          <w:t>6</w:t>
+          <w:t>7</w:t>
         </w:r>
         <w:r>
           <w:rPr>
@@ -2117,7 +2117,7 @@
             <w:noProof/>
             <w:webHidden/>
           </w:rPr>
-          <w:t>6</w:t>
+          <w:t>7</w:t>
         </w:r>
         <w:r>
           <w:rPr>
@@ -2207,7 +2207,7 @@
             <w:noProof/>
             <w:webHidden/>
           </w:rPr>
-          <w:t>6</w:t>
+          <w:t>7</w:t>
         </w:r>
         <w:r>
           <w:rPr>
@@ -2297,7 +2297,7 @@
             <w:noProof/>
             <w:webHidden/>
           </w:rPr>
-          <w:t>6</w:t>
+          <w:t>7</w:t>
         </w:r>
         <w:r>
           <w:rPr>
@@ -2385,7 +2385,7 @@
             <w:noProof/>
             <w:webHidden/>
           </w:rPr>
-          <w:t>6</w:t>
+          <w:t>7</w:t>
         </w:r>
         <w:r>
           <w:rPr>
@@ -2473,7 +2473,7 @@
             <w:noProof/>
             <w:webHidden/>
           </w:rPr>
-          <w:t>6</w:t>
+          <w:t>7</w:t>
         </w:r>
         <w:r>
           <w:rPr>
@@ -2562,7 +2562,7 @@
             <w:noProof/>
             <w:webHidden/>
           </w:rPr>
-          <w:t>6</w:t>
+          <w:t>7</w:t>
         </w:r>
         <w:r>
           <w:rPr>
@@ -2650,7 +2650,7 @@
             <w:noProof/>
             <w:webHidden/>
           </w:rPr>
-          <w:t>7</w:t>
+          <w:t>8</w:t>
         </w:r>
         <w:r>
           <w:rPr>
@@ -2738,7 +2738,7 @@
             <w:noProof/>
             <w:webHidden/>
           </w:rPr>
-          <w:t>7</w:t>
+          <w:t>8</w:t>
         </w:r>
         <w:r>
           <w:rPr>
@@ -2850,7 +2850,21 @@
           <w:rFonts w:asciiTheme="minorHAnsi" w:hAnsiTheme="minorHAnsi"/>
           <w:lang w:val="en-IE"/>
         </w:rPr>
-        <w:t xml:space="preserve"> to find meeting rooms in among multiple buildings in multiple locations, with ease of use and review rooms and find relevant information about the room</w:t>
+        <w:t xml:space="preserve"> to find </w:t>
+      </w:r>
+      <w:r>
+        <w:rPr>
+          <w:rFonts w:asciiTheme="minorHAnsi" w:hAnsiTheme="minorHAnsi"/>
+          <w:lang w:val="en-IE"/>
+        </w:rPr>
+        <w:t xml:space="preserve">meeting rooms </w:t>
+      </w:r>
+      <w:r>
+        <w:rPr>
+          <w:rFonts w:asciiTheme="minorHAnsi" w:hAnsiTheme="minorHAnsi"/>
+          <w:lang w:val="en-IE"/>
+        </w:rPr>
+        <w:t>among multiple buildings in multiple locations, with ease of use and review rooms and find relevant information about the room</w:t>
       </w:r>
       <w:r>
         <w:rPr>
@@ -2879,7 +2893,35 @@
           <w:rFonts w:asciiTheme="minorHAnsi" w:hAnsiTheme="minorHAnsi"/>
           <w:lang w:val="en-IE"/>
         </w:rPr>
-        <w:t xml:space="preserve">The intended customers are medium to big </w:t>
+        <w:t xml:space="preserve">The intended customers </w:t>
+      </w:r>
+      <w:r>
+        <w:rPr>
+          <w:rFonts w:asciiTheme="minorHAnsi" w:hAnsiTheme="minorHAnsi"/>
+          <w:lang w:val="en-IE"/>
+        </w:rPr>
+        <w:t xml:space="preserve">of the application </w:t>
+      </w:r>
+      <w:r>
+        <w:rPr>
+          <w:rFonts w:asciiTheme="minorHAnsi" w:hAnsiTheme="minorHAnsi"/>
+          <w:lang w:val="en-IE"/>
+        </w:rPr>
+        <w:t xml:space="preserve">are </w:t>
+      </w:r>
+      <w:r>
+        <w:rPr>
+          <w:rFonts w:asciiTheme="minorHAnsi" w:hAnsiTheme="minorHAnsi"/>
+          <w:lang w:val="en-IE"/>
+        </w:rPr>
+        <w:t xml:space="preserve">medium </w:t>
+      </w:r>
+      <w:r>
+        <w:rPr>
+          <w:rFonts w:asciiTheme="minorHAnsi" w:hAnsiTheme="minorHAnsi"/>
+          <w:lang w:val="en-IE"/>
+        </w:rPr>
+        <w:t xml:space="preserve">to big </w:t>
       </w:r>
       <w:r>
         <w:rPr>
@@ -2893,7 +2935,14 @@
           <w:rFonts w:asciiTheme="minorHAnsi" w:hAnsiTheme="minorHAnsi"/>
           <w:lang w:val="en-IE"/>
         </w:rPr>
-        <w:t>corporate organisations with  multiple buildings and hundreds of rooms. And educational institutions like universities and colleges.</w:t>
+        <w:t xml:space="preserve">corporate organisations with </w:t>
+      </w:r>
+      <w:r>
+        <w:rPr>
+          <w:rFonts w:asciiTheme="minorHAnsi" w:hAnsiTheme="minorHAnsi"/>
+          <w:lang w:val="en-IE"/>
+        </w:rPr>
+        <w:t>multiple buildings and hundreds of rooms. And educational institutions like universities and colleges.</w:t>
       </w:r>
       <w:r>
         <w:rPr>
@@ -2928,7 +2977,21 @@
           <w:rFonts w:asciiTheme="minorHAnsi" w:hAnsiTheme="minorHAnsi"/>
           <w:lang w:val="en-IE"/>
         </w:rPr>
-        <w:t xml:space="preserve"> department, It department and in educational institutes college staffs and students will be major target audience.</w:t>
+        <w:t xml:space="preserve"> department, It departmen</w:t>
+      </w:r>
+      <w:r>
+        <w:rPr>
+          <w:rFonts w:asciiTheme="minorHAnsi" w:hAnsiTheme="minorHAnsi"/>
+          <w:lang w:val="en-IE"/>
+        </w:rPr>
+        <w:t xml:space="preserve">t and in educational institutes </w:t>
+      </w:r>
+      <w:r>
+        <w:rPr>
+          <w:rFonts w:asciiTheme="minorHAnsi" w:hAnsiTheme="minorHAnsi"/>
+          <w:lang w:val="en-IE"/>
+        </w:rPr>
+        <w:t>college staffs and students will be major target audience.</w:t>
       </w:r>
     </w:p>
     <w:p>
@@ -3087,14 +3150,42 @@
           <w:rFonts w:asciiTheme="minorHAnsi" w:hAnsiTheme="minorHAnsi"/>
           <w:lang w:val="en-IE"/>
         </w:rPr>
-        <w:t xml:space="preserve">The system </w:t>
-      </w:r>
-      <w:r>
-        <w:rPr>
-          <w:rFonts w:asciiTheme="minorHAnsi" w:hAnsiTheme="minorHAnsi"/>
-          <w:lang w:val="en-IE"/>
-        </w:rPr>
-        <w:t>will have a current location of user</w:t>
+        <w:t xml:space="preserve">The </w:t>
+      </w:r>
+      <w:r>
+        <w:rPr>
+          <w:rFonts w:asciiTheme="minorHAnsi" w:hAnsiTheme="minorHAnsi"/>
+          <w:lang w:val="en-IE"/>
+        </w:rPr>
+        <w:t xml:space="preserve">application </w:t>
+      </w:r>
+      <w:r>
+        <w:rPr>
+          <w:rFonts w:asciiTheme="minorHAnsi" w:hAnsiTheme="minorHAnsi"/>
+          <w:lang w:val="en-IE"/>
+        </w:rPr>
+        <w:t>shall show</w:t>
+      </w:r>
+      <w:r>
+        <w:rPr>
+          <w:rFonts w:asciiTheme="minorHAnsi" w:hAnsiTheme="minorHAnsi"/>
+          <w:lang w:val="en-IE"/>
+        </w:rPr>
+        <w:t xml:space="preserve"> </w:t>
+      </w:r>
+      <w:r>
+        <w:rPr>
+          <w:rFonts w:asciiTheme="minorHAnsi" w:hAnsiTheme="minorHAnsi"/>
+          <w:lang w:val="en-IE"/>
+        </w:rPr>
+        <w:t xml:space="preserve">the </w:t>
+      </w:r>
+      <w:r>
+        <w:rPr>
+          <w:rFonts w:asciiTheme="minorHAnsi" w:hAnsiTheme="minorHAnsi"/>
+          <w:lang w:val="en-IE"/>
+        </w:rPr>
+        <w:t>current location of user</w:t>
       </w:r>
       <w:r>
         <w:rPr>
@@ -3108,6 +3199,13 @@
           <w:rFonts w:asciiTheme="minorHAnsi" w:hAnsiTheme="minorHAnsi"/>
           <w:lang w:val="en-IE"/>
         </w:rPr>
+        <w:t xml:space="preserve">a </w:t>
+      </w:r>
+      <w:r>
+        <w:rPr>
+          <w:rFonts w:asciiTheme="minorHAnsi" w:hAnsiTheme="minorHAnsi"/>
+          <w:lang w:val="en-IE"/>
+        </w:rPr>
         <w:t>map view</w:t>
       </w:r>
       <w:r>
@@ -3115,14 +3213,206 @@
           <w:rFonts w:asciiTheme="minorHAnsi" w:hAnsiTheme="minorHAnsi"/>
           <w:lang w:val="en-IE"/>
         </w:rPr>
-        <w:t xml:space="preserve"> which allows users see how far they are from the meeting room</w:t>
-      </w:r>
-      <w:r>
-        <w:rPr>
-          <w:rFonts w:asciiTheme="minorHAnsi" w:hAnsiTheme="minorHAnsi"/>
-          <w:lang w:val="en-IE"/>
-        </w:rPr>
-        <w:t>, notifications, booking and availability feature</w:t>
+        <w:t xml:space="preserve"> which </w:t>
+      </w:r>
+      <w:r>
+        <w:rPr>
+          <w:rFonts w:asciiTheme="minorHAnsi" w:hAnsiTheme="minorHAnsi"/>
+          <w:lang w:val="en-IE"/>
+        </w:rPr>
+        <w:t xml:space="preserve">will </w:t>
+      </w:r>
+      <w:r>
+        <w:rPr>
+          <w:rFonts w:asciiTheme="minorHAnsi" w:hAnsiTheme="minorHAnsi"/>
+          <w:lang w:val="en-IE"/>
+        </w:rPr>
+        <w:t>allow</w:t>
+      </w:r>
+      <w:r>
+        <w:rPr>
+          <w:rFonts w:asciiTheme="minorHAnsi" w:hAnsiTheme="minorHAnsi"/>
+          <w:lang w:val="en-IE"/>
+        </w:rPr>
+        <w:t xml:space="preserve"> users </w:t>
+      </w:r>
+      <w:r>
+        <w:rPr>
+          <w:rFonts w:asciiTheme="minorHAnsi" w:hAnsiTheme="minorHAnsi"/>
+          <w:lang w:val="en-IE"/>
+        </w:rPr>
+        <w:t xml:space="preserve">to </w:t>
+      </w:r>
+      <w:r>
+        <w:rPr>
+          <w:rFonts w:asciiTheme="minorHAnsi" w:hAnsiTheme="minorHAnsi"/>
+          <w:lang w:val="en-IE"/>
+        </w:rPr>
+        <w:t>see how far they are from the meeting room</w:t>
+      </w:r>
+      <w:r>
+        <w:rPr>
+          <w:rFonts w:asciiTheme="minorHAnsi" w:hAnsiTheme="minorHAnsi"/>
+          <w:lang w:val="en-IE"/>
+        </w:rPr>
+        <w:t xml:space="preserve">, </w:t>
+      </w:r>
+      <w:r>
+        <w:rPr>
+          <w:rFonts w:asciiTheme="minorHAnsi" w:hAnsiTheme="minorHAnsi"/>
+          <w:lang w:val="en-IE"/>
+        </w:rPr>
+        <w:t xml:space="preserve">also user shall receive </w:t>
+      </w:r>
+      <w:r>
+        <w:rPr>
+          <w:rFonts w:asciiTheme="minorHAnsi" w:hAnsiTheme="minorHAnsi"/>
+          <w:lang w:val="en-IE"/>
+        </w:rPr>
+        <w:t xml:space="preserve">notifications, </w:t>
+      </w:r>
+      <w:r>
+        <w:rPr>
+          <w:rFonts w:asciiTheme="minorHAnsi" w:hAnsiTheme="minorHAnsi"/>
+          <w:lang w:val="en-IE"/>
+        </w:rPr>
+        <w:t xml:space="preserve">and the app shall </w:t>
+      </w:r>
+      <w:r>
+        <w:rPr>
+          <w:rFonts w:asciiTheme="minorHAnsi" w:hAnsiTheme="minorHAnsi"/>
+          <w:lang w:val="en-IE"/>
+        </w:rPr>
+        <w:t xml:space="preserve">also </w:t>
+      </w:r>
+      <w:r>
+        <w:rPr>
+          <w:rFonts w:asciiTheme="minorHAnsi" w:hAnsiTheme="minorHAnsi"/>
+          <w:lang w:val="en-IE"/>
+        </w:rPr>
+        <w:t xml:space="preserve">allow </w:t>
+      </w:r>
+      <w:r>
+        <w:rPr>
+          <w:rFonts w:asciiTheme="minorHAnsi" w:hAnsiTheme="minorHAnsi"/>
+          <w:lang w:val="en-IE"/>
+        </w:rPr>
+        <w:t>booking and availability feature</w:t>
+      </w:r>
+      <w:r>
+        <w:rPr>
+          <w:rFonts w:asciiTheme="minorHAnsi" w:hAnsiTheme="minorHAnsi"/>
+          <w:lang w:val="en-IE"/>
+        </w:rPr>
+        <w:t xml:space="preserve"> a</w:t>
+      </w:r>
+      <w:r>
+        <w:rPr>
+          <w:rFonts w:asciiTheme="minorHAnsi" w:hAnsiTheme="minorHAnsi"/>
+          <w:lang w:val="en-IE"/>
+        </w:rPr>
+        <w:t xml:space="preserve">nd </w:t>
+      </w:r>
+      <w:r>
+        <w:rPr>
+          <w:rFonts w:asciiTheme="minorHAnsi" w:hAnsiTheme="minorHAnsi"/>
+          <w:lang w:val="en-IE"/>
+        </w:rPr>
+        <w:t xml:space="preserve">some </w:t>
+      </w:r>
+      <w:r>
+        <w:rPr>
+          <w:rFonts w:asciiTheme="minorHAnsi" w:hAnsiTheme="minorHAnsi"/>
+          <w:lang w:val="en-IE"/>
+        </w:rPr>
+        <w:t>other features</w:t>
+      </w:r>
+      <w:r>
+        <w:rPr>
+          <w:rFonts w:asciiTheme="minorHAnsi" w:hAnsiTheme="minorHAnsi"/>
+          <w:lang w:val="en-IE"/>
+        </w:rPr>
+        <w:t>. W</w:t>
+      </w:r>
+      <w:r>
+        <w:rPr>
+          <w:rFonts w:asciiTheme="minorHAnsi" w:hAnsiTheme="minorHAnsi"/>
+          <w:lang w:val="en-IE"/>
+        </w:rPr>
+        <w:t xml:space="preserve">hich will attract users and potential client to get involved with the project </w:t>
+      </w:r>
+      <w:r>
+        <w:rPr>
+          <w:rFonts w:asciiTheme="minorHAnsi" w:hAnsiTheme="minorHAnsi"/>
+          <w:lang w:val="en-IE"/>
+        </w:rPr>
+        <w:t xml:space="preserve">also form my research I found no </w:t>
+      </w:r>
+      <w:r>
+        <w:rPr>
+          <w:rFonts w:asciiTheme="minorHAnsi" w:hAnsiTheme="minorHAnsi"/>
+          <w:lang w:val="en-IE"/>
+        </w:rPr>
+        <w:t>product similar to this application</w:t>
+      </w:r>
+      <w:r>
+        <w:rPr>
+          <w:rFonts w:asciiTheme="minorHAnsi" w:hAnsiTheme="minorHAnsi"/>
+          <w:lang w:val="en-IE"/>
+        </w:rPr>
+        <w:t xml:space="preserve"> exist in the </w:t>
+      </w:r>
+      <w:r>
+        <w:rPr>
+          <w:rFonts w:asciiTheme="minorHAnsi" w:hAnsiTheme="minorHAnsi"/>
+          <w:lang w:val="en-IE"/>
+        </w:rPr>
+        <w:t xml:space="preserve">market. And, the project scope is more stronger due to the fact the </w:t>
+      </w:r>
+      <w:r>
+        <w:rPr>
+          <w:rFonts w:asciiTheme="minorHAnsi" w:hAnsiTheme="minorHAnsi"/>
+          <w:lang w:val="en-IE"/>
+        </w:rPr>
+        <w:t xml:space="preserve">application </w:t>
+      </w:r>
+      <w:r>
+        <w:rPr>
+          <w:rFonts w:asciiTheme="minorHAnsi" w:hAnsiTheme="minorHAnsi"/>
+          <w:lang w:val="en-IE"/>
+        </w:rPr>
+        <w:t>works out of the box (</w:t>
+      </w:r>
+      <w:r>
+        <w:rPr>
+          <w:rFonts w:asciiTheme="minorHAnsi" w:hAnsiTheme="minorHAnsi"/>
+          <w:i/>
+          <w:lang w:val="en-IE"/>
+        </w:rPr>
+        <w:t>application client can be easily used for any organisation without any prior changes or any dependencies. Only, different .csv files with building and meeting room information tailor the application for an</w:t>
+      </w:r>
+      <w:r>
+        <w:rPr>
+          <w:rFonts w:asciiTheme="minorHAnsi" w:hAnsiTheme="minorHAnsi"/>
+          <w:i/>
+          <w:lang w:val="en-IE"/>
+        </w:rPr>
+        <w:t>y</w:t>
+      </w:r>
+      <w:r>
+        <w:rPr>
+          <w:rFonts w:asciiTheme="minorHAnsi" w:hAnsiTheme="minorHAnsi"/>
+          <w:i/>
+          <w:lang w:val="en-IE"/>
+        </w:rPr>
+        <w:t xml:space="preserve"> organisation</w:t>
+      </w:r>
+      <w:r>
+        <w:rPr>
+          <w:rFonts w:asciiTheme="minorHAnsi" w:hAnsiTheme="minorHAnsi"/>
+          <w:lang w:val="en-IE"/>
+        </w:rPr>
+        <w:t>)</w:t>
       </w:r>
       <w:r>
         <w:rPr>
@@ -3131,55 +3421,20 @@
         </w:rPr>
         <w:t>.</w:t>
       </w:r>
-      <w:r>
-        <w:rPr>
-          <w:rFonts w:asciiTheme="minorHAnsi" w:hAnsiTheme="minorHAnsi"/>
-          <w:lang w:val="en-IE"/>
-        </w:rPr>
-        <w:t xml:space="preserve"> And other features which will attract users and potential client to get involved with the project because a product similar to this application does not exist in the market. And, the project scope is more stronger due to the fact the </w:t>
-      </w:r>
-      <w:r>
-        <w:rPr>
-          <w:rFonts w:asciiTheme="minorHAnsi" w:hAnsiTheme="minorHAnsi"/>
-          <w:lang w:val="en-IE"/>
-        </w:rPr>
-        <w:t>it works out of the box (</w:t>
-      </w:r>
-      <w:r>
-        <w:rPr>
-          <w:rFonts w:asciiTheme="minorHAnsi" w:hAnsiTheme="minorHAnsi"/>
-          <w:i/>
-          <w:lang w:val="en-IE"/>
-        </w:rPr>
-        <w:t>application client can be easily used for any organisation without any prior changes or any dependencies. Only, different .csv files with building and meeting room information tailor the application for an organisation</w:t>
-      </w:r>
-      <w:r>
-        <w:rPr>
-          <w:rFonts w:asciiTheme="minorHAnsi" w:hAnsiTheme="minorHAnsi"/>
-          <w:lang w:val="en-IE"/>
-        </w:rPr>
-        <w:t>)</w:t>
-      </w:r>
-      <w:r>
-        <w:rPr>
-          <w:rFonts w:asciiTheme="minorHAnsi" w:hAnsiTheme="minorHAnsi"/>
-          <w:lang w:val="en-IE"/>
-        </w:rPr>
-        <w:t>.</w:t>
-      </w:r>
-    </w:p>
-    <w:p>
-      <w:pPr>
-        <w:rPr>
-          <w:rFonts w:asciiTheme="minorHAnsi" w:hAnsiTheme="minorHAnsi"/>
-          <w:lang w:val="en-IE"/>
-        </w:rPr>
-      </w:pPr>
-      <w:r>
-        <w:rPr>
-          <w:rFonts w:asciiTheme="minorHAnsi" w:hAnsiTheme="minorHAnsi"/>
-          <w:lang w:val="en-IE"/>
-        </w:rPr>
+    </w:p>
+    <w:p>
+      <w:pPr>
+        <w:rPr>
+          <w:rFonts w:asciiTheme="minorHAnsi" w:hAnsiTheme="minorHAnsi"/>
+          <w:lang w:val="en-IE"/>
+        </w:rPr>
+      </w:pPr>
+      <w:r>
+        <w:rPr>
+          <w:rFonts w:asciiTheme="minorHAnsi" w:hAnsiTheme="minorHAnsi"/>
+          <w:lang w:val="en-IE"/>
+        </w:rPr>
+        <w:lastRenderedPageBreak/>
         <w:t xml:space="preserve">I </w:t>
       </w:r>
       <w:r>
@@ -3208,8 +3463,33 @@
           <w:rFonts w:asciiTheme="minorHAnsi" w:hAnsiTheme="minorHAnsi"/>
           <w:lang w:val="en-IE"/>
         </w:rPr>
-        <w:t>Manuel Saez, my manager at SAP SE (internship) and my academic supervisor Christina Muntean</w:t>
-      </w:r>
+        <w:t xml:space="preserve">Manuel </w:t>
+      </w:r>
+      <w:proofErr w:type="spellStart"/>
+      <w:r>
+        <w:rPr>
+          <w:rFonts w:asciiTheme="minorHAnsi" w:hAnsiTheme="minorHAnsi"/>
+          <w:lang w:val="en-IE"/>
+        </w:rPr>
+        <w:t>Saez</w:t>
+      </w:r>
+      <w:proofErr w:type="spellEnd"/>
+      <w:r>
+        <w:rPr>
+          <w:rFonts w:asciiTheme="minorHAnsi" w:hAnsiTheme="minorHAnsi"/>
+          <w:lang w:val="en-IE"/>
+        </w:rPr>
+        <w:t xml:space="preserve">, my manager at SAP SE (internship) and my academic supervisor Christina </w:t>
+      </w:r>
+      <w:proofErr w:type="spellStart"/>
+      <w:r>
+        <w:rPr>
+          <w:rFonts w:asciiTheme="minorHAnsi" w:hAnsiTheme="minorHAnsi"/>
+          <w:lang w:val="en-IE"/>
+        </w:rPr>
+        <w:t>Muntean</w:t>
+      </w:r>
+      <w:proofErr w:type="spellEnd"/>
       <w:r>
         <w:rPr>
           <w:rFonts w:asciiTheme="minorHAnsi" w:hAnsiTheme="minorHAnsi"/>
@@ -3228,7 +3508,6 @@
         <w:rPr>
           <w:rFonts w:asciiTheme="minorHAnsi" w:hAnsiTheme="minorHAnsi"/>
         </w:rPr>
-        <w:lastRenderedPageBreak/>
         <w:t>Here is a list of main features of the application:</w:t>
       </w:r>
     </w:p>
@@ -3325,7 +3604,19 @@
         <w:rPr>
           <w:rFonts w:asciiTheme="minorHAnsi" w:hAnsiTheme="minorHAnsi"/>
         </w:rPr>
-        <w:t>The app shall have responsive GUI / interface which allows the app to function properly and look good.</w:t>
+        <w:t>The app shall have responsive GUI / interface which allows the app to function properly and look good</w:t>
+      </w:r>
+      <w:r>
+        <w:rPr>
+          <w:rFonts w:asciiTheme="minorHAnsi" w:hAnsiTheme="minorHAnsi"/>
+        </w:rPr>
+        <w:t xml:space="preserve"> and function properly on different screen sizes</w:t>
+      </w:r>
+      <w:r>
+        <w:rPr>
+          <w:rFonts w:asciiTheme="minorHAnsi" w:hAnsiTheme="minorHAnsi"/>
+        </w:rPr>
+        <w:t>.</w:t>
       </w:r>
     </w:p>
     <w:p>
@@ -3463,6 +3754,12 @@
         <w:rPr>
           <w:rFonts w:asciiTheme="minorHAnsi" w:hAnsiTheme="minorHAnsi"/>
         </w:rPr>
+        <w:t xml:space="preserve">application shall </w:t>
+      </w:r>
+      <w:r>
+        <w:rPr>
+          <w:rFonts w:asciiTheme="minorHAnsi" w:hAnsiTheme="minorHAnsi"/>
+        </w:rPr>
         <w:t xml:space="preserve">have Geo location feature so that when a user is within a certain radius of the meeting room or if outside building gets notified through a friendly notification. “Hey you are this close </w:t>
       </w:r>
       <w:r>
@@ -3506,7 +3803,57 @@
         <w:rPr>
           <w:rFonts w:asciiTheme="minorHAnsi" w:hAnsiTheme="minorHAnsi"/>
         </w:rPr>
-        <w:t>The application shall have a gallery to showcase photos of the room and a upload feature that allows the user to upload photos of the room which shall be available to other users.</w:t>
+        <w:t xml:space="preserve">The application shall have a gallery to showcase photos of the room and </w:t>
+      </w:r>
+      <w:r>
+        <w:rPr>
+          <w:rFonts w:asciiTheme="minorHAnsi" w:hAnsiTheme="minorHAnsi"/>
+        </w:rPr>
+        <w:t>an</w:t>
+      </w:r>
+      <w:r>
+        <w:rPr>
+          <w:rFonts w:asciiTheme="minorHAnsi" w:hAnsiTheme="minorHAnsi"/>
+        </w:rPr>
+        <w:t xml:space="preserve"> upload feature that allows the user</w:t>
+      </w:r>
+      <w:r>
+        <w:rPr>
+          <w:rFonts w:asciiTheme="minorHAnsi" w:hAnsiTheme="minorHAnsi"/>
+        </w:rPr>
+        <w:t>s</w:t>
+      </w:r>
+      <w:r>
+        <w:rPr>
+          <w:rFonts w:asciiTheme="minorHAnsi" w:hAnsiTheme="minorHAnsi"/>
+        </w:rPr>
+        <w:t xml:space="preserve"> to upload photos of a room which will </w:t>
+      </w:r>
+      <w:bookmarkStart w:id="7" w:name="_GoBack"/>
+      <w:bookmarkEnd w:id="7"/>
+      <w:r>
+        <w:rPr>
+          <w:rFonts w:asciiTheme="minorHAnsi" w:hAnsiTheme="minorHAnsi"/>
+        </w:rPr>
+        <w:t>also be</w:t>
+      </w:r>
+      <w:r>
+        <w:rPr>
+          <w:rFonts w:asciiTheme="minorHAnsi" w:hAnsiTheme="minorHAnsi"/>
+        </w:rPr>
+        <w:t xml:space="preserve"> available to other users</w:t>
+      </w:r>
+      <w:r>
+        <w:rPr>
+          <w:rFonts w:asciiTheme="minorHAnsi" w:hAnsiTheme="minorHAnsi"/>
+        </w:rPr>
+        <w:t xml:space="preserve"> to see and benefit from</w:t>
+      </w:r>
+      <w:r>
+        <w:rPr>
+          <w:rFonts w:asciiTheme="minorHAnsi" w:hAnsiTheme="minorHAnsi"/>
+        </w:rPr>
+        <w:t>.</w:t>
       </w:r>
     </w:p>
     <w:p>
@@ -3613,14 +3960,14 @@
           <w:rFonts w:asciiTheme="minorHAnsi" w:hAnsiTheme="minorHAnsi"/>
         </w:rPr>
       </w:pPr>
-      <w:bookmarkStart w:id="7" w:name="_Toc469011916"/>
+      <w:bookmarkStart w:id="8" w:name="_Toc469011916"/>
       <w:r>
         <w:rPr>
           <w:rFonts w:asciiTheme="minorHAnsi" w:hAnsiTheme="minorHAnsi"/>
         </w:rPr>
         <w:t>Definitions, Acronyms, and Abbreviations</w:t>
       </w:r>
-      <w:bookmarkEnd w:id="7"/>
+      <w:bookmarkEnd w:id="8"/>
     </w:p>
     <w:p>
       <w:pPr>
@@ -3688,6 +4035,7 @@
           <w:rFonts w:asciiTheme="minorHAnsi" w:hAnsiTheme="minorHAnsi"/>
           <w:lang w:val="en-GB"/>
         </w:rPr>
+        <w:lastRenderedPageBreak/>
         <w:t>RDBMS - R</w:t>
       </w:r>
       <w:r>
@@ -3784,7 +4132,6 @@
           <w:rFonts w:asciiTheme="minorHAnsi" w:hAnsiTheme="minorHAnsi"/>
           <w:lang w:val="en-GB"/>
         </w:rPr>
-        <w:lastRenderedPageBreak/>
         <w:t>GUI – Graphical User Interface</w:t>
       </w:r>
     </w:p>
@@ -3885,8 +4232,6 @@
         </w:rPr>
         <w:t xml:space="preserve">” </w:t>
       </w:r>
-      <w:bookmarkStart w:id="8" w:name="_GoBack"/>
-      <w:bookmarkEnd w:id="8"/>
       <w:r>
         <w:rPr>
           <w:rFonts w:asciiTheme="minorHAnsi" w:hAnsiTheme="minorHAnsi"/>
@@ -4204,6 +4549,7 @@
         <w:rPr>
           <w:rFonts w:asciiTheme="minorHAnsi" w:hAnsiTheme="minorHAnsi"/>
         </w:rPr>
+        <w:lastRenderedPageBreak/>
         <w:t>Description &amp; Priority</w:t>
       </w:r>
     </w:p>
@@ -4271,7 +4617,6 @@
         <w:rPr>
           <w:rFonts w:asciiTheme="minorHAnsi" w:hAnsiTheme="minorHAnsi"/>
         </w:rPr>
-        <w:lastRenderedPageBreak/>
         <w:t xml:space="preserve">Use Case </w:t>
       </w:r>
     </w:p>
@@ -4355,7 +4700,23 @@
           <w:rFonts w:asciiTheme="minorHAnsi" w:hAnsiTheme="minorHAnsi"/>
           <w:lang w:val="en-GB"/>
         </w:rPr>
-        <w:t xml:space="preserve">This use case describes the ……….. </w:t>
+        <w:t>This use case describes the ……</w:t>
+      </w:r>
+      <w:proofErr w:type="gramStart"/>
+      <w:r>
+        <w:rPr>
+          <w:rFonts w:asciiTheme="minorHAnsi" w:hAnsiTheme="minorHAnsi"/>
+          <w:lang w:val="en-GB"/>
+        </w:rPr>
+        <w:t>…..</w:t>
+      </w:r>
+      <w:proofErr w:type="gramEnd"/>
+      <w:r>
+        <w:rPr>
+          <w:rFonts w:asciiTheme="minorHAnsi" w:hAnsiTheme="minorHAnsi"/>
+          <w:lang w:val="en-GB"/>
+        </w:rPr>
+        <w:t xml:space="preserve"> </w:t>
       </w:r>
     </w:p>
     <w:p>
@@ -4389,8 +4750,17 @@
           <w:rFonts w:asciiTheme="minorHAnsi" w:hAnsiTheme="minorHAnsi"/>
           <w:lang w:val="en-GB"/>
         </w:rPr>
-        <w:t>Diagram should highlight actors and uses cases……..</w:t>
-      </w:r>
+        <w:t>Diagram should highlight actors and uses cases…</w:t>
+      </w:r>
+      <w:proofErr w:type="gramStart"/>
+      <w:r>
+        <w:rPr>
+          <w:rFonts w:asciiTheme="minorHAnsi" w:hAnsiTheme="minorHAnsi"/>
+          <w:lang w:val="en-GB"/>
+        </w:rPr>
+        <w:t>…..</w:t>
+      </w:r>
+      <w:proofErr w:type="gramEnd"/>
     </w:p>
     <w:p>
       <w:pPr>
@@ -4439,8 +4809,17 @@
           <w:rFonts w:asciiTheme="minorHAnsi" w:hAnsiTheme="minorHAnsi"/>
           <w:lang w:val="en-GB"/>
         </w:rPr>
-        <w:t>The system is in initialisation mode……..</w:t>
-      </w:r>
+        <w:t>The system is in initialisation mode…</w:t>
+      </w:r>
+      <w:proofErr w:type="gramStart"/>
+      <w:r>
+        <w:rPr>
+          <w:rFonts w:asciiTheme="minorHAnsi" w:hAnsiTheme="minorHAnsi"/>
+          <w:lang w:val="en-GB"/>
+        </w:rPr>
+        <w:t>…..</w:t>
+      </w:r>
+      <w:proofErr w:type="gramEnd"/>
     </w:p>
     <w:p>
       <w:pPr>
@@ -4539,7 +4918,23 @@
           <w:rFonts w:asciiTheme="minorHAnsi" w:hAnsiTheme="minorHAnsi"/>
           <w:lang w:val="en-GB"/>
         </w:rPr>
-        <w:t>The &lt;Actor&gt; …………...(See A1)</w:t>
+        <w:t>The &lt;Actor&gt; …………</w:t>
+      </w:r>
+      <w:proofErr w:type="gramStart"/>
+      <w:r>
+        <w:rPr>
+          <w:rFonts w:asciiTheme="minorHAnsi" w:hAnsiTheme="minorHAnsi"/>
+          <w:lang w:val="en-GB"/>
+        </w:rPr>
+        <w:t>...(</w:t>
+      </w:r>
+      <w:proofErr w:type="gramEnd"/>
+      <w:r>
+        <w:rPr>
+          <w:rFonts w:asciiTheme="minorHAnsi" w:hAnsiTheme="minorHAnsi"/>
+          <w:lang w:val="en-GB"/>
+        </w:rPr>
+        <w:t>See A1)</w:t>
       </w:r>
     </w:p>
     <w:p>
@@ -4565,7 +4960,23 @@
           <w:rFonts w:asciiTheme="minorHAnsi" w:hAnsiTheme="minorHAnsi"/>
           <w:lang w:val="en-GB"/>
         </w:rPr>
-        <w:t>The system …………..(See E1)</w:t>
+        <w:t>The system ………</w:t>
+      </w:r>
+      <w:proofErr w:type="gramStart"/>
+      <w:r>
+        <w:rPr>
+          <w:rFonts w:asciiTheme="minorHAnsi" w:hAnsiTheme="minorHAnsi"/>
+          <w:lang w:val="en-GB"/>
+        </w:rPr>
+        <w:t>…..</w:t>
+      </w:r>
+      <w:proofErr w:type="gramEnd"/>
+      <w:r>
+        <w:rPr>
+          <w:rFonts w:asciiTheme="minorHAnsi" w:hAnsiTheme="minorHAnsi"/>
+          <w:lang w:val="en-GB"/>
+        </w:rPr>
+        <w:t>(See E1)</w:t>
       </w:r>
     </w:p>
     <w:p>
@@ -4626,7 +5037,21 @@
         <w:rPr>
           <w:rFonts w:asciiTheme="minorHAnsi" w:hAnsiTheme="minorHAnsi"/>
         </w:rPr>
-        <w:t>A1 : &lt;title of A1&gt;</w:t>
+        <w:t>A</w:t>
+      </w:r>
+      <w:proofErr w:type="gramStart"/>
+      <w:r>
+        <w:rPr>
+          <w:rFonts w:asciiTheme="minorHAnsi" w:hAnsiTheme="minorHAnsi"/>
+        </w:rPr>
+        <w:t>1 :</w:t>
+      </w:r>
+      <w:proofErr w:type="gramEnd"/>
+      <w:r>
+        <w:rPr>
+          <w:rFonts w:asciiTheme="minorHAnsi" w:hAnsiTheme="minorHAnsi"/>
+        </w:rPr>
+        <w:t xml:space="preserve"> &lt;title of A1&gt;</w:t>
       </w:r>
     </w:p>
     <w:p>
@@ -4652,8 +5077,17 @@
           <w:rFonts w:asciiTheme="minorHAnsi" w:hAnsiTheme="minorHAnsi"/>
           <w:lang w:val="en-GB"/>
         </w:rPr>
-        <w:t>The system …………..</w:t>
-      </w:r>
+        <w:t>The system ………</w:t>
+      </w:r>
+      <w:proofErr w:type="gramStart"/>
+      <w:r>
+        <w:rPr>
+          <w:rFonts w:asciiTheme="minorHAnsi" w:hAnsiTheme="minorHAnsi"/>
+          <w:lang w:val="en-GB"/>
+        </w:rPr>
+        <w:t>…..</w:t>
+      </w:r>
+      <w:proofErr w:type="gramEnd"/>
     </w:p>
     <w:p>
       <w:pPr>
@@ -4746,7 +5180,21 @@
         <w:rPr>
           <w:rFonts w:asciiTheme="minorHAnsi" w:hAnsiTheme="minorHAnsi"/>
         </w:rPr>
-        <w:t>E1 : &lt;title of E1&gt;</w:t>
+        <w:t>E</w:t>
+      </w:r>
+      <w:proofErr w:type="gramStart"/>
+      <w:r>
+        <w:rPr>
+          <w:rFonts w:asciiTheme="minorHAnsi" w:hAnsiTheme="minorHAnsi"/>
+        </w:rPr>
+        <w:t>1 :</w:t>
+      </w:r>
+      <w:proofErr w:type="gramEnd"/>
+      <w:r>
+        <w:rPr>
+          <w:rFonts w:asciiTheme="minorHAnsi" w:hAnsiTheme="minorHAnsi"/>
+        </w:rPr>
+        <w:t xml:space="preserve"> &lt;title of E1&gt;</w:t>
       </w:r>
     </w:p>
     <w:p>
@@ -4772,8 +5220,17 @@
           <w:rFonts w:asciiTheme="minorHAnsi" w:hAnsiTheme="minorHAnsi"/>
           <w:lang w:val="en-GB"/>
         </w:rPr>
-        <w:t>The system …………..</w:t>
-      </w:r>
+        <w:t>The system ………</w:t>
+      </w:r>
+      <w:proofErr w:type="gramStart"/>
+      <w:r>
+        <w:rPr>
+          <w:rFonts w:asciiTheme="minorHAnsi" w:hAnsiTheme="minorHAnsi"/>
+          <w:lang w:val="en-GB"/>
+        </w:rPr>
+        <w:t>…..</w:t>
+      </w:r>
+      <w:proofErr w:type="gramEnd"/>
     </w:p>
     <w:p>
       <w:pPr>
@@ -4863,6 +5320,7 @@
           <w:rFonts w:asciiTheme="minorHAnsi" w:hAnsiTheme="minorHAnsi"/>
           <w:lang w:val="en-GB"/>
         </w:rPr>
+        <w:lastRenderedPageBreak/>
         <w:t>The system presents the next ……….</w:t>
       </w:r>
     </w:p>
@@ -4902,7 +5360,6 @@
         <w:rPr>
           <w:rFonts w:asciiTheme="minorHAnsi" w:hAnsiTheme="minorHAnsi"/>
         </w:rPr>
-        <w:lastRenderedPageBreak/>
         <w:t>The system goes into a wait state</w:t>
       </w:r>
       <w:r>
@@ -5077,7 +5534,23 @@
           <w:rFonts w:asciiTheme="minorHAnsi" w:hAnsiTheme="minorHAnsi"/>
           <w:lang w:val="en-GB"/>
         </w:rPr>
-        <w:t xml:space="preserve">This use case describes the ……….. </w:t>
+        <w:t>This use case describes the ……</w:t>
+      </w:r>
+      <w:proofErr w:type="gramStart"/>
+      <w:r>
+        <w:rPr>
+          <w:rFonts w:asciiTheme="minorHAnsi" w:hAnsiTheme="minorHAnsi"/>
+          <w:lang w:val="en-GB"/>
+        </w:rPr>
+        <w:t>…..</w:t>
+      </w:r>
+      <w:proofErr w:type="gramEnd"/>
+      <w:r>
+        <w:rPr>
+          <w:rFonts w:asciiTheme="minorHAnsi" w:hAnsiTheme="minorHAnsi"/>
+          <w:lang w:val="en-GB"/>
+        </w:rPr>
+        <w:t xml:space="preserve"> </w:t>
       </w:r>
     </w:p>
     <w:p>
@@ -5111,8 +5584,17 @@
           <w:rFonts w:asciiTheme="minorHAnsi" w:hAnsiTheme="minorHAnsi"/>
           <w:lang w:val="en-GB"/>
         </w:rPr>
-        <w:t>Diagram should highlight actors and uses cases……..</w:t>
-      </w:r>
+        <w:t>Diagram should highlight actors and uses cases…</w:t>
+      </w:r>
+      <w:proofErr w:type="gramStart"/>
+      <w:r>
+        <w:rPr>
+          <w:rFonts w:asciiTheme="minorHAnsi" w:hAnsiTheme="minorHAnsi"/>
+          <w:lang w:val="en-GB"/>
+        </w:rPr>
+        <w:t>…..</w:t>
+      </w:r>
+      <w:proofErr w:type="gramEnd"/>
     </w:p>
     <w:p>
       <w:pPr>
@@ -5161,8 +5643,17 @@
           <w:rFonts w:asciiTheme="minorHAnsi" w:hAnsiTheme="minorHAnsi"/>
           <w:lang w:val="en-GB"/>
         </w:rPr>
-        <w:t>The system is in initialisation mode……..</w:t>
-      </w:r>
+        <w:t>The system is in initialisation mode…</w:t>
+      </w:r>
+      <w:proofErr w:type="gramStart"/>
+      <w:r>
+        <w:rPr>
+          <w:rFonts w:asciiTheme="minorHAnsi" w:hAnsiTheme="minorHAnsi"/>
+          <w:lang w:val="en-GB"/>
+        </w:rPr>
+        <w:t>…..</w:t>
+      </w:r>
+      <w:proofErr w:type="gramEnd"/>
     </w:p>
     <w:p>
       <w:pPr>
@@ -5261,7 +5752,23 @@
           <w:rFonts w:asciiTheme="minorHAnsi" w:hAnsiTheme="minorHAnsi"/>
           <w:lang w:val="en-GB"/>
         </w:rPr>
-        <w:t>The &lt;Actor&gt; …………...(See A1)</w:t>
+        <w:t>The &lt;Actor&gt; …………</w:t>
+      </w:r>
+      <w:proofErr w:type="gramStart"/>
+      <w:r>
+        <w:rPr>
+          <w:rFonts w:asciiTheme="minorHAnsi" w:hAnsiTheme="minorHAnsi"/>
+          <w:lang w:val="en-GB"/>
+        </w:rPr>
+        <w:t>...(</w:t>
+      </w:r>
+      <w:proofErr w:type="gramEnd"/>
+      <w:r>
+        <w:rPr>
+          <w:rFonts w:asciiTheme="minorHAnsi" w:hAnsiTheme="minorHAnsi"/>
+          <w:lang w:val="en-GB"/>
+        </w:rPr>
+        <w:t>See A1)</w:t>
       </w:r>
     </w:p>
     <w:p>
@@ -5287,7 +5794,23 @@
           <w:rFonts w:asciiTheme="minorHAnsi" w:hAnsiTheme="minorHAnsi"/>
           <w:lang w:val="en-GB"/>
         </w:rPr>
-        <w:t>The system …………..(See E1)</w:t>
+        <w:t>The system ………</w:t>
+      </w:r>
+      <w:proofErr w:type="gramStart"/>
+      <w:r>
+        <w:rPr>
+          <w:rFonts w:asciiTheme="minorHAnsi" w:hAnsiTheme="minorHAnsi"/>
+          <w:lang w:val="en-GB"/>
+        </w:rPr>
+        <w:t>…..</w:t>
+      </w:r>
+      <w:proofErr w:type="gramEnd"/>
+      <w:r>
+        <w:rPr>
+          <w:rFonts w:asciiTheme="minorHAnsi" w:hAnsiTheme="minorHAnsi"/>
+          <w:lang w:val="en-GB"/>
+        </w:rPr>
+        <w:t>(See E1)</w:t>
       </w:r>
     </w:p>
     <w:p>
@@ -5348,7 +5871,21 @@
         <w:rPr>
           <w:rFonts w:asciiTheme="minorHAnsi" w:hAnsiTheme="minorHAnsi"/>
         </w:rPr>
-        <w:t>A1 : &lt;title of A1&gt;</w:t>
+        <w:t>A</w:t>
+      </w:r>
+      <w:proofErr w:type="gramStart"/>
+      <w:r>
+        <w:rPr>
+          <w:rFonts w:asciiTheme="minorHAnsi" w:hAnsiTheme="minorHAnsi"/>
+        </w:rPr>
+        <w:t>1 :</w:t>
+      </w:r>
+      <w:proofErr w:type="gramEnd"/>
+      <w:r>
+        <w:rPr>
+          <w:rFonts w:asciiTheme="minorHAnsi" w:hAnsiTheme="minorHAnsi"/>
+        </w:rPr>
+        <w:t xml:space="preserve"> &lt;title of A1&gt;</w:t>
       </w:r>
     </w:p>
     <w:p>
@@ -5374,8 +5911,17 @@
           <w:rFonts w:asciiTheme="minorHAnsi" w:hAnsiTheme="minorHAnsi"/>
           <w:lang w:val="en-GB"/>
         </w:rPr>
-        <w:t>The system …………..</w:t>
-      </w:r>
+        <w:t>The system ………</w:t>
+      </w:r>
+      <w:proofErr w:type="gramStart"/>
+      <w:r>
+        <w:rPr>
+          <w:rFonts w:asciiTheme="minorHAnsi" w:hAnsiTheme="minorHAnsi"/>
+          <w:lang w:val="en-GB"/>
+        </w:rPr>
+        <w:t>…..</w:t>
+      </w:r>
+      <w:proofErr w:type="gramEnd"/>
     </w:p>
     <w:p>
       <w:pPr>
@@ -5449,6 +5995,7 @@
           <w:rFonts w:asciiTheme="minorHAnsi" w:hAnsiTheme="minorHAnsi"/>
           <w:b/>
         </w:rPr>
+        <w:lastRenderedPageBreak/>
         <w:t>Exceptional flow</w:t>
       </w:r>
     </w:p>
@@ -5468,7 +6015,21 @@
         <w:rPr>
           <w:rFonts w:asciiTheme="minorHAnsi" w:hAnsiTheme="minorHAnsi"/>
         </w:rPr>
-        <w:t>E1 : &lt;title of E1&gt;</w:t>
+        <w:t>E</w:t>
+      </w:r>
+      <w:proofErr w:type="gramStart"/>
+      <w:r>
+        <w:rPr>
+          <w:rFonts w:asciiTheme="minorHAnsi" w:hAnsiTheme="minorHAnsi"/>
+        </w:rPr>
+        <w:t>1 :</w:t>
+      </w:r>
+      <w:proofErr w:type="gramEnd"/>
+      <w:r>
+        <w:rPr>
+          <w:rFonts w:asciiTheme="minorHAnsi" w:hAnsiTheme="minorHAnsi"/>
+        </w:rPr>
+        <w:t xml:space="preserve"> &lt;title of E1&gt;</w:t>
       </w:r>
     </w:p>
     <w:p>
@@ -5494,8 +6055,17 @@
           <w:rFonts w:asciiTheme="minorHAnsi" w:hAnsiTheme="minorHAnsi"/>
           <w:lang w:val="en-GB"/>
         </w:rPr>
-        <w:t>The system …………..</w:t>
-      </w:r>
+        <w:t>The system ………</w:t>
+      </w:r>
+      <w:proofErr w:type="gramStart"/>
+      <w:r>
+        <w:rPr>
+          <w:rFonts w:asciiTheme="minorHAnsi" w:hAnsiTheme="minorHAnsi"/>
+          <w:lang w:val="en-GB"/>
+        </w:rPr>
+        <w:t>…..</w:t>
+      </w:r>
+      <w:proofErr w:type="gramEnd"/>
     </w:p>
     <w:p>
       <w:pPr>
@@ -5517,7 +6087,6 @@
         <w:rPr>
           <w:rFonts w:asciiTheme="minorHAnsi" w:hAnsiTheme="minorHAnsi"/>
         </w:rPr>
-        <w:lastRenderedPageBreak/>
         <w:t>The &lt;Actor&gt; ………….</w:t>
       </w:r>
     </w:p>
@@ -10585,7 +11154,7 @@
 </file>
 
 <file path=customXml/itemProps1.xml><?xml version="1.0" encoding="utf-8"?>
-<ds:datastoreItem xmlns:ds="http://schemas.openxmlformats.org/officeDocument/2006/customXml" ds:itemID="{E589E040-DF49-1844-A1EA-5B3D52F1CA93}">
+<ds:datastoreItem xmlns:ds="http://schemas.openxmlformats.org/officeDocument/2006/customXml" ds:itemID="{DB7B66AF-565D-E44E-A15D-CBC42D4925A9}">
   <ds:schemaRefs>
     <ds:schemaRef ds:uri="http://schemas.openxmlformats.org/officeDocument/2006/bibliography"/>
   </ds:schemaRefs>

</xml_diff>